<commit_message>
update 2, +4 +5 + SEO
</commit_message>
<xml_diff>
--- a/2_algoritmizace_grafy_stavovy_prostor_razeni.docx
+++ b/2_algoritmizace_grafy_stavovy_prostor_razeni.docx
@@ -16,8 +16,6 @@
           <w:lang w:val="cs-CZ"/>
         </w:rPr>
       </w:pPr>
-      <w:bookmarkStart w:id="0" w:name="_GoBack"/>
-      <w:bookmarkEnd w:id="0"/>
       <w:r>
         <w:rPr>
           <w:rStyle w:val="label"/>
@@ -86,6 +84,7 @@
           <w:lang w:val="cs-CZ"/>
         </w:rPr>
       </w:pPr>
+      <w:commentRangeStart w:id="0"/>
       <w:r>
         <w:rPr>
           <w:rStyle w:val="label"/>
@@ -97,6 +96,13 @@
           <w:lang w:val="cs-CZ"/>
         </w:rPr>
         <w:t>Algoritmizace</w:t>
+      </w:r>
+      <w:commentRangeEnd w:id="0"/>
+      <w:r>
+        <w:rPr>
+          <w:rStyle w:val="CommentReference"/>
+        </w:rPr>
+        <w:commentReference w:id="0"/>
       </w:r>
     </w:p>
     <w:p>
@@ -133,12 +139,21 @@
           <w:lang w:val="cs-CZ"/>
         </w:rPr>
       </w:pPr>
-      <w:r>
-        <w:rPr>
-          <w:rFonts w:asciiTheme="minorHAnsi" w:hAnsiTheme="minorHAnsi" w:cstheme="minorHAnsi"/>
-          <w:lang w:val="cs-CZ"/>
-        </w:rPr>
-        <w:t>Řeší obecnou třídu problémů</w:t>
+      <w:proofErr w:type="gramStart"/>
+      <w:r>
+        <w:rPr>
+          <w:rFonts w:asciiTheme="minorHAnsi" w:hAnsiTheme="minorHAnsi" w:cstheme="minorHAnsi"/>
+          <w:lang w:val="cs-CZ"/>
+        </w:rPr>
+        <w:t>Řeší</w:t>
+      </w:r>
+      <w:proofErr w:type="gramEnd"/>
+      <w:r>
+        <w:rPr>
+          <w:rFonts w:asciiTheme="minorHAnsi" w:hAnsiTheme="minorHAnsi" w:cstheme="minorHAnsi"/>
+          <w:lang w:val="cs-CZ"/>
+        </w:rPr>
+        <w:t xml:space="preserve"> obecnou třídu problémů</w:t>
       </w:r>
     </w:p>
     <w:p>
@@ -159,14 +174,7 @@
           <w:rFonts w:asciiTheme="minorHAnsi" w:hAnsiTheme="minorHAnsi" w:cstheme="minorHAnsi"/>
           <w:lang w:val="cs-CZ"/>
         </w:rPr>
-        <w:t>Je to způsob dělení</w:t>
-      </w:r>
-      <w:r>
-        <w:rPr>
-          <w:rFonts w:asciiTheme="minorHAnsi" w:hAnsiTheme="minorHAnsi" w:cstheme="minorHAnsi"/>
-          <w:lang w:val="cs-CZ"/>
-        </w:rPr>
-        <w:t xml:space="preserve"> na menši podprogramy – čitelnost, bez redundantnosti</w:t>
+        <w:t>Posloupnost kroků</w:t>
       </w:r>
     </w:p>
     <w:p>
@@ -187,22 +195,24 @@
           <w:rFonts w:asciiTheme="minorHAnsi" w:hAnsiTheme="minorHAnsi" w:cstheme="minorHAnsi"/>
           <w:lang w:val="cs-CZ"/>
         </w:rPr>
-        <w:t>Konečnost – každý algoristmus musí skončit v</w:t>
-      </w:r>
-      <w:r>
-        <w:rPr>
-          <w:rFonts w:asciiTheme="minorHAnsi" w:hAnsiTheme="minorHAnsi" w:cstheme="minorHAnsi"/>
-          <w:lang w:val="cs-CZ"/>
-        </w:rPr>
-        <w:t xml:space="preserve"> konečném </w:t>
-      </w:r>
-      <w:r>
-        <w:rPr>
-          <w:rFonts w:asciiTheme="minorHAnsi" w:hAnsiTheme="minorHAnsi" w:cstheme="minorHAnsi"/>
-          <w:lang w:val="cs-CZ"/>
-        </w:rPr>
-        <w:t>počtu kroků</w:t>
-      </w:r>
+        <w:t>Je to způsob dělení</w:t>
+      </w:r>
+      <w:r>
+        <w:rPr>
+          <w:rFonts w:asciiTheme="minorHAnsi" w:hAnsiTheme="minorHAnsi" w:cstheme="minorHAnsi"/>
+          <w:lang w:val="cs-CZ"/>
+        </w:rPr>
+        <w:t xml:space="preserve"> na menši podprogramy – čitelnost, bez </w:t>
+      </w:r>
+      <w:proofErr w:type="spellStart"/>
+      <w:r>
+        <w:rPr>
+          <w:rFonts w:asciiTheme="minorHAnsi" w:hAnsiTheme="minorHAnsi" w:cstheme="minorHAnsi"/>
+          <w:lang w:val="cs-CZ"/>
+        </w:rPr>
+        <w:t>redundantnosti</w:t>
+      </w:r>
+      <w:proofErr w:type="spellEnd"/>
     </w:p>
     <w:p>
       <w:pPr>
@@ -220,23 +230,18 @@
       <w:r>
         <w:rPr>
           <w:rFonts w:asciiTheme="minorHAnsi" w:hAnsiTheme="minorHAnsi" w:cstheme="minorHAnsi"/>
-          <w:lang w:val="cs-CZ"/>
-        </w:rPr>
-        <w:t xml:space="preserve">Determinovanost - </w:t>
-      </w:r>
-      <w:r>
-        <w:rPr>
-          <w:rFonts w:asciiTheme="minorHAnsi" w:hAnsiTheme="minorHAnsi" w:cstheme="minorHAnsi"/>
-          <w:lang w:val="cs-CZ"/>
-        </w:rPr>
-        <w:t>Nejaká předem nadefinovaná posloupnost příkazů</w:t>
-      </w:r>
-      <w:r>
-        <w:rPr>
-          <w:rFonts w:asciiTheme="minorHAnsi" w:hAnsiTheme="minorHAnsi" w:cstheme="minorHAnsi"/>
-          <w:lang w:val="cs-CZ"/>
-        </w:rPr>
-        <w:t>/kroků</w:t>
+          <w:b/>
+          <w:bCs/>
+          <w:lang w:val="cs-CZ"/>
+        </w:rPr>
+        <w:t>elementární</w:t>
+      </w:r>
+      <w:r>
+        <w:rPr>
+          <w:rFonts w:asciiTheme="minorHAnsi" w:hAnsiTheme="minorHAnsi" w:cstheme="minorHAnsi"/>
+          <w:lang w:val="cs-CZ"/>
+        </w:rPr>
+        <w:t xml:space="preserve"> – skládá se z konečného počtu jednoduchých kroků</w:t>
       </w:r>
     </w:p>
     <w:p>
@@ -255,16 +260,18 @@
       <w:r>
         <w:rPr>
           <w:rFonts w:asciiTheme="minorHAnsi" w:hAnsiTheme="minorHAnsi" w:cstheme="minorHAnsi"/>
-          <w:lang w:val="cs-CZ"/>
-        </w:rPr>
-        <w:t>Může obsahovat podmínky</w:t>
-      </w:r>
-      <w:r>
-        <w:rPr>
-          <w:rFonts w:asciiTheme="minorHAnsi" w:hAnsiTheme="minorHAnsi" w:cstheme="minorHAnsi"/>
-          <w:lang w:val="cs-CZ"/>
-        </w:rPr>
-        <w:t xml:space="preserve"> a cykly</w:t>
+          <w:b/>
+          <w:bCs/>
+          <w:lang w:val="cs-CZ"/>
+        </w:rPr>
+        <w:t xml:space="preserve">deterministický </w:t>
+      </w:r>
+      <w:r>
+        <w:rPr>
+          <w:rFonts w:asciiTheme="minorHAnsi" w:hAnsiTheme="minorHAnsi" w:cstheme="minorHAnsi"/>
+          <w:lang w:val="cs-CZ"/>
+        </w:rPr>
+        <w:t>– po každém kroku se dá rozhodnout, zda proces skončil</w:t>
       </w:r>
     </w:p>
     <w:p>
@@ -277,6 +284,168 @@
         <w:spacing w:after="0"/>
         <w:rPr>
           <w:rFonts w:asciiTheme="minorHAnsi" w:hAnsiTheme="minorHAnsi" w:cstheme="minorHAnsi"/>
+          <w:lang w:val="cs-CZ"/>
+        </w:rPr>
+      </w:pPr>
+      <w:r>
+        <w:rPr>
+          <w:rFonts w:asciiTheme="minorHAnsi" w:hAnsiTheme="minorHAnsi" w:cstheme="minorHAnsi"/>
+          <w:b/>
+          <w:bCs/>
+          <w:lang w:val="cs-CZ"/>
+        </w:rPr>
+        <w:t xml:space="preserve">konečný </w:t>
+      </w:r>
+      <w:r>
+        <w:rPr>
+          <w:rFonts w:asciiTheme="minorHAnsi" w:hAnsiTheme="minorHAnsi" w:cstheme="minorHAnsi"/>
+          <w:lang w:val="cs-CZ"/>
+        </w:rPr>
+        <w:t>– počet kroků je konečný</w:t>
+      </w:r>
+    </w:p>
+    <w:p>
+      <w:pPr>
+        <w:pStyle w:val="ListParagraph"/>
+        <w:numPr>
+          <w:ilvl w:val="0"/>
+          <w:numId w:val="1"/>
+        </w:numPr>
+        <w:spacing w:after="0"/>
+        <w:rPr>
+          <w:rFonts w:asciiTheme="minorHAnsi" w:hAnsiTheme="minorHAnsi" w:cstheme="minorHAnsi"/>
+          <w:lang w:val="cs-CZ"/>
+        </w:rPr>
+      </w:pPr>
+      <w:r>
+        <w:rPr>
+          <w:rFonts w:asciiTheme="minorHAnsi" w:hAnsiTheme="minorHAnsi" w:cstheme="minorHAnsi"/>
+          <w:b/>
+          <w:bCs/>
+          <w:lang w:val="cs-CZ"/>
+        </w:rPr>
+        <w:t xml:space="preserve">hromadný </w:t>
+      </w:r>
+      <w:r>
+        <w:rPr>
+          <w:rFonts w:asciiTheme="minorHAnsi" w:hAnsiTheme="minorHAnsi" w:cstheme="minorHAnsi"/>
+          <w:lang w:val="cs-CZ"/>
+        </w:rPr>
+        <w:t>– lze použít pro řešení podobných úloh</w:t>
+      </w:r>
+    </w:p>
+    <w:p>
+      <w:pPr>
+        <w:pStyle w:val="ListParagraph"/>
+        <w:numPr>
+          <w:ilvl w:val="0"/>
+          <w:numId w:val="1"/>
+        </w:numPr>
+        <w:spacing w:after="0"/>
+        <w:rPr>
+          <w:rFonts w:asciiTheme="minorHAnsi" w:hAnsiTheme="minorHAnsi" w:cstheme="minorHAnsi"/>
+          <w:lang w:val="cs-CZ"/>
+        </w:rPr>
+      </w:pPr>
+      <w:r>
+        <w:rPr>
+          <w:rFonts w:asciiTheme="minorHAnsi" w:hAnsiTheme="minorHAnsi" w:cstheme="minorHAnsi"/>
+          <w:lang w:val="cs-CZ"/>
+        </w:rPr>
+        <w:t>je tvořen</w:t>
+      </w:r>
+      <w:r>
+        <w:rPr>
+          <w:rFonts w:asciiTheme="minorHAnsi" w:hAnsiTheme="minorHAnsi" w:cstheme="minorHAnsi"/>
+          <w:lang w:val="cs-CZ"/>
+        </w:rPr>
+        <w:t xml:space="preserve"> ze tří kroků</w:t>
+      </w:r>
+    </w:p>
+    <w:p>
+      <w:pPr>
+        <w:pStyle w:val="ListParagraph"/>
+        <w:numPr>
+          <w:ilvl w:val="0"/>
+          <w:numId w:val="4"/>
+        </w:numPr>
+        <w:spacing w:after="0"/>
+        <w:rPr>
+          <w:rFonts w:asciiTheme="minorHAnsi" w:hAnsiTheme="minorHAnsi" w:cstheme="minorHAnsi"/>
+          <w:lang w:val="cs-CZ"/>
+        </w:rPr>
+      </w:pPr>
+      <w:r>
+        <w:rPr>
+          <w:rFonts w:asciiTheme="minorHAnsi" w:hAnsiTheme="minorHAnsi" w:cstheme="minorHAnsi"/>
+          <w:lang w:val="cs-CZ"/>
+        </w:rPr>
+        <w:t>posloupnost – kroky v daném pořadí</w:t>
+      </w:r>
+    </w:p>
+    <w:p>
+      <w:pPr>
+        <w:pStyle w:val="ListParagraph"/>
+        <w:numPr>
+          <w:ilvl w:val="0"/>
+          <w:numId w:val="4"/>
+        </w:numPr>
+        <w:spacing w:after="0"/>
+        <w:rPr>
+          <w:rFonts w:asciiTheme="minorHAnsi" w:hAnsiTheme="minorHAnsi" w:cstheme="minorHAnsi"/>
+          <w:lang w:val="cs-CZ"/>
+        </w:rPr>
+      </w:pPr>
+      <w:r>
+        <w:rPr>
+          <w:rFonts w:asciiTheme="minorHAnsi" w:hAnsiTheme="minorHAnsi" w:cstheme="minorHAnsi"/>
+          <w:lang w:val="cs-CZ"/>
+        </w:rPr>
+        <w:t>větvení</w:t>
+      </w:r>
+    </w:p>
+    <w:p>
+      <w:pPr>
+        <w:tabs>
+          <w:tab w:val="left" w:pos="1219"/>
+        </w:tabs>
+        <w:spacing w:after="0"/>
+        <w:rPr>
+          <w:rFonts w:asciiTheme="minorHAnsi" w:hAnsiTheme="minorHAnsi" w:cstheme="minorHAnsi"/>
+          <w:lang w:val="cs-CZ"/>
+        </w:rPr>
+      </w:pPr>
+      <w:r>
+        <w:rPr>
+          <w:rFonts w:asciiTheme="minorHAnsi" w:hAnsiTheme="minorHAnsi" w:cstheme="minorHAnsi"/>
+          <w:b/>
+          <w:bCs/>
+          <w:lang w:val="cs-CZ"/>
+        </w:rPr>
+        <w:t>Grafy</w:t>
+      </w:r>
+      <w:r>
+        <w:rPr>
+          <w:rFonts w:asciiTheme="minorHAnsi" w:hAnsiTheme="minorHAnsi" w:cstheme="minorHAnsi"/>
+          <w:b/>
+          <w:bCs/>
+          <w:lang w:val="cs-CZ"/>
+        </w:rPr>
+        <w:tab/>
+      </w:r>
+    </w:p>
+    <w:p>
+      <w:pPr>
+        <w:pStyle w:val="ListParagraph"/>
+        <w:numPr>
+          <w:ilvl w:val="0"/>
+          <w:numId w:val="2"/>
+        </w:numPr>
+        <w:spacing w:after="0"/>
+        <w:rPr>
+          <w:rFonts w:asciiTheme="minorHAnsi" w:hAnsiTheme="minorHAnsi" w:cstheme="minorHAnsi"/>
+          <w:b/>
+          <w:bCs/>
           <w:lang w:val="cs-CZ"/>
         </w:rPr>
       </w:pPr>
@@ -291,9 +460,248 @@
 </w:document>
 </file>
 
+<file path=word/comments.xml><?xml version="1.0" encoding="utf-8"?>
+<w:comments xmlns:wpc="http://schemas.microsoft.com/office/word/2010/wordprocessingCanvas" xmlns:cx="http://schemas.microsoft.com/office/drawing/2014/chartex" xmlns:cx1="http://schemas.microsoft.com/office/drawing/2015/9/8/chartex" xmlns:cx2="http://schemas.microsoft.com/office/drawing/2015/10/21/chartex" xmlns:cx3="http://schemas.microsoft.com/office/drawing/2016/5/9/chartex" xmlns:cx4="http://schemas.microsoft.com/office/drawing/2016/5/10/chartex" xmlns:cx5="http://schemas.microsoft.com/office/drawing/2016/5/11/chartex" xmlns:cx6="http://schemas.microsoft.com/office/drawing/2016/5/12/chartex" xmlns:cx7="http://schemas.microsoft.com/office/drawing/2016/5/13/chartex" xmlns:cx8="http://schemas.microsoft.com/office/drawing/2016/5/14/chartex" xmlns:mc="http://schemas.openxmlformats.org/markup-compatibility/2006" xmlns:aink="http://schemas.microsoft.com/office/drawing/2016/ink" xmlns:am3d="http://schemas.microsoft.com/office/drawing/2017/model3d" xmlns:o="urn:schemas-microsoft-com:office:office" xmlns:oel="http://schemas.microsoft.com/office/2019/extlst" xmlns:r="http://schemas.openxmlformats.org/officeDocument/2006/relationships" xmlns:m="http://schemas.openxmlformats.org/officeDocument/2006/math" xmlns:v="urn:schemas-microsoft-com:vml" xmlns:wp14="http://schemas.microsoft.com/office/word/2010/wordprocessingDrawing" xmlns:wp="http://schemas.openxmlformats.org/drawingml/2006/wordprocessingDrawing" xmlns:w10="urn:schemas-microsoft-com:office:word" xmlns:w="http://schemas.openxmlformats.org/wordprocessingml/2006/main" xmlns:w14="http://schemas.microsoft.com/office/word/2010/wordml" xmlns:w15="http://schemas.microsoft.com/office/word/2012/wordml" xmlns:w16cex="http://schemas.microsoft.com/office/word/2018/wordml/cex" xmlns:w16cid="http://schemas.microsoft.com/office/word/2016/wordml/cid" xmlns:w16="http://schemas.microsoft.com/office/word/2018/wordml" xmlns:w16sdtdh="http://schemas.microsoft.com/office/word/2020/wordml/sdtdatahash" xmlns:w16se="http://schemas.microsoft.com/office/word/2015/wordml/symex" xmlns:wpg="http://schemas.microsoft.com/office/word/2010/wordprocessingGroup" xmlns:wpi="http://schemas.microsoft.com/office/word/2010/wordprocessingInk" xmlns:wne="http://schemas.microsoft.com/office/word/2006/wordml" xmlns:wps="http://schemas.microsoft.com/office/word/2010/wordprocessingShape" mc:Ignorable="w14 w15 w16se w16cid w16 w16cex w16sdtdh wp14">
+  <w:comment w:id="0" w:author="Alexander Vedernikov" w:date="2023-01-12T19:47:00Z" w:initials="AV">
+    <w:p>
+      <w:r>
+        <w:rPr>
+          <w:rStyle w:val="CommentReference"/>
+        </w:rPr>
+        <w:annotationRef/>
+      </w:r>
+      <w:r>
+        <w:rPr>
+          <w:sz w:val="20"/>
+          <w:szCs w:val="20"/>
+        </w:rPr>
+        <w:t>https://www.fd.cvut.cz/personal/xfabera/BIVS/ALG_II/prednasky/prednaska1/algoritmy.pdf</w:t>
+      </w:r>
+    </w:p>
+  </w:comment>
+</w:comments>
+</file>
+
+<file path=word/commentsExtended.xml><?xml version="1.0" encoding="utf-8"?>
+<w15:commentsEx xmlns:wpc="http://schemas.microsoft.com/office/word/2010/wordprocessingCanvas" xmlns:cx="http://schemas.microsoft.com/office/drawing/2014/chartex" xmlns:cx1="http://schemas.microsoft.com/office/drawing/2015/9/8/chartex" xmlns:cx2="http://schemas.microsoft.com/office/drawing/2015/10/21/chartex" xmlns:cx3="http://schemas.microsoft.com/office/drawing/2016/5/9/chartex" xmlns:cx4="http://schemas.microsoft.com/office/drawing/2016/5/10/chartex" xmlns:cx5="http://schemas.microsoft.com/office/drawing/2016/5/11/chartex" xmlns:cx6="http://schemas.microsoft.com/office/drawing/2016/5/12/chartex" xmlns:cx7="http://schemas.microsoft.com/office/drawing/2016/5/13/chartex" xmlns:cx8="http://schemas.microsoft.com/office/drawing/2016/5/14/chartex" xmlns:mc="http://schemas.openxmlformats.org/markup-compatibility/2006" xmlns:aink="http://schemas.microsoft.com/office/drawing/2016/ink" xmlns:am3d="http://schemas.microsoft.com/office/drawing/2017/model3d" xmlns:o="urn:schemas-microsoft-com:office:office" xmlns:oel="http://schemas.microsoft.com/office/2019/extlst" xmlns:r="http://schemas.openxmlformats.org/officeDocument/2006/relationships" xmlns:m="http://schemas.openxmlformats.org/officeDocument/2006/math" xmlns:v="urn:schemas-microsoft-com:vml" xmlns:wp14="http://schemas.microsoft.com/office/word/2010/wordprocessingDrawing" xmlns:wp="http://schemas.openxmlformats.org/drawingml/2006/wordprocessingDrawing" xmlns:w10="urn:schemas-microsoft-com:office:word" xmlns:w="http://schemas.openxmlformats.org/wordprocessingml/2006/main" xmlns:w14="http://schemas.microsoft.com/office/word/2010/wordml" xmlns:w15="http://schemas.microsoft.com/office/word/2012/wordml" xmlns:w16cex="http://schemas.microsoft.com/office/word/2018/wordml/cex" xmlns:w16cid="http://schemas.microsoft.com/office/word/2016/wordml/cid" xmlns:w16="http://schemas.microsoft.com/office/word/2018/wordml" xmlns:w16sdtdh="http://schemas.microsoft.com/office/word/2020/wordml/sdtdatahash" xmlns:w16se="http://schemas.microsoft.com/office/word/2015/wordml/symex" xmlns:wpg="http://schemas.microsoft.com/office/word/2010/wordprocessingGroup" xmlns:wpi="http://schemas.microsoft.com/office/word/2010/wordprocessingInk" xmlns:wne="http://schemas.microsoft.com/office/word/2006/wordml" xmlns:wps="http://schemas.microsoft.com/office/word/2010/wordprocessingShape" mc:Ignorable="w14 w15 w16se w16cid w16 w16cex w16sdtdh wp14">
+  <w15:commentEx w15:paraId="75DA219E" w15:done="0"/>
+</w15:commentsEx>
+</file>
+
+<file path=word/commentsExtensible.xml><?xml version="1.0" encoding="utf-8"?>
+<w16cex:commentsExtensible xmlns:wpc="http://schemas.microsoft.com/office/word/2010/wordprocessingCanvas" xmlns:cx="http://schemas.microsoft.com/office/drawing/2014/chartex" xmlns:cx1="http://schemas.microsoft.com/office/drawing/2015/9/8/chartex" xmlns:cx2="http://schemas.microsoft.com/office/drawing/2015/10/21/chartex" xmlns:cx3="http://schemas.microsoft.com/office/drawing/2016/5/9/chartex" xmlns:cx4="http://schemas.microsoft.com/office/drawing/2016/5/10/chartex" xmlns:cx5="http://schemas.microsoft.com/office/drawing/2016/5/11/chartex" xmlns:cx6="http://schemas.microsoft.com/office/drawing/2016/5/12/chartex" xmlns:cx7="http://schemas.microsoft.com/office/drawing/2016/5/13/chartex" xmlns:cx8="http://schemas.microsoft.com/office/drawing/2016/5/14/chartex" xmlns:mc="http://schemas.openxmlformats.org/markup-compatibility/2006" xmlns:aink="http://schemas.microsoft.com/office/drawing/2016/ink" xmlns:am3d="http://schemas.microsoft.com/office/drawing/2017/model3d" xmlns:o="urn:schemas-microsoft-com:office:office" xmlns:oel="http://schemas.microsoft.com/office/2019/extlst" xmlns:r="http://schemas.openxmlformats.org/officeDocument/2006/relationships" xmlns:m="http://schemas.openxmlformats.org/officeDocument/2006/math" xmlns:v="urn:schemas-microsoft-com:vml" xmlns:wp14="http://schemas.microsoft.com/office/word/2010/wordprocessingDrawing" xmlns:wp="http://schemas.openxmlformats.org/drawingml/2006/wordprocessingDrawing" xmlns:w10="urn:schemas-microsoft-com:office:word" xmlns:w="http://schemas.openxmlformats.org/wordprocessingml/2006/main" xmlns:w14="http://schemas.microsoft.com/office/word/2010/wordml" xmlns:w15="http://schemas.microsoft.com/office/word/2012/wordml" xmlns:w16cex="http://schemas.microsoft.com/office/word/2018/wordml/cex" xmlns:w16cid="http://schemas.microsoft.com/office/word/2016/wordml/cid" xmlns:w16="http://schemas.microsoft.com/office/word/2018/wordml" xmlns:w16sdtdh="http://schemas.microsoft.com/office/word/2020/wordml/sdtdatahash" xmlns:w16se="http://schemas.microsoft.com/office/word/2015/wordml/symex" xmlns:wpg="http://schemas.microsoft.com/office/word/2010/wordprocessingGroup" xmlns:wpi="http://schemas.microsoft.com/office/word/2010/wordprocessingInk" xmlns:wne="http://schemas.microsoft.com/office/word/2006/wordml" xmlns:wps="http://schemas.microsoft.com/office/word/2010/wordprocessingShape" mc:Ignorable="w14 w15 w16se w16cid w16 w16cex w16sdtdh wp14">
+  <w16cex:commentExtensible w16cex:durableId="276AE26C" w16cex:dateUtc="2023-01-12T18:47:00Z"/>
+</w16cex:commentsExtensible>
+</file>
+
+<file path=word/commentsIds.xml><?xml version="1.0" encoding="utf-8"?>
+<w16cid:commentsIds xmlns:wpc="http://schemas.microsoft.com/office/word/2010/wordprocessingCanvas" xmlns:cx="http://schemas.microsoft.com/office/drawing/2014/chartex" xmlns:cx1="http://schemas.microsoft.com/office/drawing/2015/9/8/chartex" xmlns:cx2="http://schemas.microsoft.com/office/drawing/2015/10/21/chartex" xmlns:cx3="http://schemas.microsoft.com/office/drawing/2016/5/9/chartex" xmlns:cx4="http://schemas.microsoft.com/office/drawing/2016/5/10/chartex" xmlns:cx5="http://schemas.microsoft.com/office/drawing/2016/5/11/chartex" xmlns:cx6="http://schemas.microsoft.com/office/drawing/2016/5/12/chartex" xmlns:cx7="http://schemas.microsoft.com/office/drawing/2016/5/13/chartex" xmlns:cx8="http://schemas.microsoft.com/office/drawing/2016/5/14/chartex" xmlns:mc="http://schemas.openxmlformats.org/markup-compatibility/2006" xmlns:aink="http://schemas.microsoft.com/office/drawing/2016/ink" xmlns:am3d="http://schemas.microsoft.com/office/drawing/2017/model3d" xmlns:o="urn:schemas-microsoft-com:office:office" xmlns:oel="http://schemas.microsoft.com/office/2019/extlst" xmlns:r="http://schemas.openxmlformats.org/officeDocument/2006/relationships" xmlns:m="http://schemas.openxmlformats.org/officeDocument/2006/math" xmlns:v="urn:schemas-microsoft-com:vml" xmlns:wp14="http://schemas.microsoft.com/office/word/2010/wordprocessingDrawing" xmlns:wp="http://schemas.openxmlformats.org/drawingml/2006/wordprocessingDrawing" xmlns:w10="urn:schemas-microsoft-com:office:word" xmlns:w="http://schemas.openxmlformats.org/wordprocessingml/2006/main" xmlns:w14="http://schemas.microsoft.com/office/word/2010/wordml" xmlns:w15="http://schemas.microsoft.com/office/word/2012/wordml" xmlns:w16cex="http://schemas.microsoft.com/office/word/2018/wordml/cex" xmlns:w16cid="http://schemas.microsoft.com/office/word/2016/wordml/cid" xmlns:w16="http://schemas.microsoft.com/office/word/2018/wordml" xmlns:w16sdtdh="http://schemas.microsoft.com/office/word/2020/wordml/sdtdatahash" xmlns:w16se="http://schemas.microsoft.com/office/word/2015/wordml/symex" xmlns:wpg="http://schemas.microsoft.com/office/word/2010/wordprocessingGroup" xmlns:wpi="http://schemas.microsoft.com/office/word/2010/wordprocessingInk" xmlns:wne="http://schemas.microsoft.com/office/word/2006/wordml" xmlns:wps="http://schemas.microsoft.com/office/word/2010/wordprocessingShape" mc:Ignorable="w14 w15 w16se w16cid w16 w16cex w16sdtdh wp14">
+  <w16cid:commentId w16cid:paraId="75DA219E" w16cid:durableId="276AE26C"/>
+</w16cid:commentsIds>
+</file>
+
 <file path=word/numbering.xml><?xml version="1.0" encoding="utf-8"?>
 <w:numbering xmlns:wpc="http://schemas.microsoft.com/office/word/2010/wordprocessingCanvas" xmlns:cx="http://schemas.microsoft.com/office/drawing/2014/chartex" xmlns:cx1="http://schemas.microsoft.com/office/drawing/2015/9/8/chartex" xmlns:cx2="http://schemas.microsoft.com/office/drawing/2015/10/21/chartex" xmlns:cx3="http://schemas.microsoft.com/office/drawing/2016/5/9/chartex" xmlns:cx4="http://schemas.microsoft.com/office/drawing/2016/5/10/chartex" xmlns:cx5="http://schemas.microsoft.com/office/drawing/2016/5/11/chartex" xmlns:cx6="http://schemas.microsoft.com/office/drawing/2016/5/12/chartex" xmlns:cx7="http://schemas.microsoft.com/office/drawing/2016/5/13/chartex" xmlns:cx8="http://schemas.microsoft.com/office/drawing/2016/5/14/chartex" xmlns:mc="http://schemas.openxmlformats.org/markup-compatibility/2006" xmlns:aink="http://schemas.microsoft.com/office/drawing/2016/ink" xmlns:am3d="http://schemas.microsoft.com/office/drawing/2017/model3d" xmlns:o="urn:schemas-microsoft-com:office:office" xmlns:oel="http://schemas.microsoft.com/office/2019/extlst" xmlns:r="http://schemas.openxmlformats.org/officeDocument/2006/relationships" xmlns:m="http://schemas.openxmlformats.org/officeDocument/2006/math" xmlns:v="urn:schemas-microsoft-com:vml" xmlns:wp14="http://schemas.microsoft.com/office/word/2010/wordprocessingDrawing" xmlns:wp="http://schemas.openxmlformats.org/drawingml/2006/wordprocessingDrawing" xmlns:w10="urn:schemas-microsoft-com:office:word" xmlns:w="http://schemas.openxmlformats.org/wordprocessingml/2006/main" xmlns:w14="http://schemas.microsoft.com/office/word/2010/wordml" xmlns:w15="http://schemas.microsoft.com/office/word/2012/wordml" xmlns:w16cex="http://schemas.microsoft.com/office/word/2018/wordml/cex" xmlns:w16cid="http://schemas.microsoft.com/office/word/2016/wordml/cid" xmlns:w16="http://schemas.microsoft.com/office/word/2018/wordml" xmlns:w16sdtdh="http://schemas.microsoft.com/office/word/2020/wordml/sdtdatahash" xmlns:w16se="http://schemas.microsoft.com/office/word/2015/wordml/symex" xmlns:wpg="http://schemas.microsoft.com/office/word/2010/wordprocessingGroup" xmlns:wpi="http://schemas.microsoft.com/office/word/2010/wordprocessingInk" xmlns:wne="http://schemas.microsoft.com/office/word/2006/wordml" xmlns:wps="http://schemas.microsoft.com/office/word/2010/wordprocessingShape" mc:Ignorable="w14 w15 w16se w16cid w16 w16cex w16sdtdh wp14">
   <w:abstractNum w:abstractNumId="0" w15:restartNumberingAfterBreak="0">
+    <w:nsid w:val="353869C9"/>
+    <w:multiLevelType w:val="hybridMultilevel"/>
+    <w:tmpl w:val="FF54F5DC"/>
+    <w:lvl w:ilvl="0" w:tplc="0809000F">
+      <w:start w:val="1"/>
+      <w:numFmt w:val="decimal"/>
+      <w:lvlText w:val="%1."/>
+      <w:lvlJc w:val="left"/>
+      <w:pPr>
+        <w:ind w:left="1080" w:hanging="360"/>
+      </w:pPr>
+    </w:lvl>
+    <w:lvl w:ilvl="1" w:tplc="08090019" w:tentative="1">
+      <w:start w:val="1"/>
+      <w:numFmt w:val="lowerLetter"/>
+      <w:lvlText w:val="%2."/>
+      <w:lvlJc w:val="left"/>
+      <w:pPr>
+        <w:ind w:left="1800" w:hanging="360"/>
+      </w:pPr>
+    </w:lvl>
+    <w:lvl w:ilvl="2" w:tplc="0809001B" w:tentative="1">
+      <w:start w:val="1"/>
+      <w:numFmt w:val="lowerRoman"/>
+      <w:lvlText w:val="%3."/>
+      <w:lvlJc w:val="right"/>
+      <w:pPr>
+        <w:ind w:left="2520" w:hanging="180"/>
+      </w:pPr>
+    </w:lvl>
+    <w:lvl w:ilvl="3" w:tplc="0809000F" w:tentative="1">
+      <w:start w:val="1"/>
+      <w:numFmt w:val="decimal"/>
+      <w:lvlText w:val="%4."/>
+      <w:lvlJc w:val="left"/>
+      <w:pPr>
+        <w:ind w:left="3240" w:hanging="360"/>
+      </w:pPr>
+    </w:lvl>
+    <w:lvl w:ilvl="4" w:tplc="08090019" w:tentative="1">
+      <w:start w:val="1"/>
+      <w:numFmt w:val="lowerLetter"/>
+      <w:lvlText w:val="%5."/>
+      <w:lvlJc w:val="left"/>
+      <w:pPr>
+        <w:ind w:left="3960" w:hanging="360"/>
+      </w:pPr>
+    </w:lvl>
+    <w:lvl w:ilvl="5" w:tplc="0809001B" w:tentative="1">
+      <w:start w:val="1"/>
+      <w:numFmt w:val="lowerRoman"/>
+      <w:lvlText w:val="%6."/>
+      <w:lvlJc w:val="right"/>
+      <w:pPr>
+        <w:ind w:left="4680" w:hanging="180"/>
+      </w:pPr>
+    </w:lvl>
+    <w:lvl w:ilvl="6" w:tplc="0809000F" w:tentative="1">
+      <w:start w:val="1"/>
+      <w:numFmt w:val="decimal"/>
+      <w:lvlText w:val="%7."/>
+      <w:lvlJc w:val="left"/>
+      <w:pPr>
+        <w:ind w:left="5400" w:hanging="360"/>
+      </w:pPr>
+    </w:lvl>
+    <w:lvl w:ilvl="7" w:tplc="08090019" w:tentative="1">
+      <w:start w:val="1"/>
+      <w:numFmt w:val="lowerLetter"/>
+      <w:lvlText w:val="%8."/>
+      <w:lvlJc w:val="left"/>
+      <w:pPr>
+        <w:ind w:left="6120" w:hanging="360"/>
+      </w:pPr>
+    </w:lvl>
+    <w:lvl w:ilvl="8" w:tplc="0809001B" w:tentative="1">
+      <w:start w:val="1"/>
+      <w:numFmt w:val="lowerRoman"/>
+      <w:lvlText w:val="%9."/>
+      <w:lvlJc w:val="right"/>
+      <w:pPr>
+        <w:ind w:left="6840" w:hanging="180"/>
+      </w:pPr>
+    </w:lvl>
+  </w:abstractNum>
+  <w:abstractNum w:abstractNumId="1" w15:restartNumberingAfterBreak="0">
+    <w:nsid w:val="3BDD4176"/>
+    <w:multiLevelType w:val="hybridMultilevel"/>
+    <w:tmpl w:val="3E246CB6"/>
+    <w:lvl w:ilvl="0" w:tplc="08090001">
+      <w:start w:val="1"/>
+      <w:numFmt w:val="bullet"/>
+      <w:lvlText w:val=""/>
+      <w:lvlJc w:val="left"/>
+      <w:pPr>
+        <w:ind w:left="720" w:hanging="360"/>
+      </w:pPr>
+      <w:rPr>
+        <w:rFonts w:ascii="Symbol" w:hAnsi="Symbol" w:hint="default"/>
+      </w:rPr>
+    </w:lvl>
+    <w:lvl w:ilvl="1" w:tplc="08090003" w:tentative="1">
+      <w:start w:val="1"/>
+      <w:numFmt w:val="bullet"/>
+      <w:lvlText w:val="o"/>
+      <w:lvlJc w:val="left"/>
+      <w:pPr>
+        <w:ind w:left="1440" w:hanging="360"/>
+      </w:pPr>
+      <w:rPr>
+        <w:rFonts w:ascii="Courier New" w:hAnsi="Courier New" w:cs="Courier New" w:hint="default"/>
+      </w:rPr>
+    </w:lvl>
+    <w:lvl w:ilvl="2" w:tplc="08090005" w:tentative="1">
+      <w:start w:val="1"/>
+      <w:numFmt w:val="bullet"/>
+      <w:lvlText w:val=""/>
+      <w:lvlJc w:val="left"/>
+      <w:pPr>
+        <w:ind w:left="2160" w:hanging="360"/>
+      </w:pPr>
+      <w:rPr>
+        <w:rFonts w:ascii="Wingdings" w:hAnsi="Wingdings" w:hint="default"/>
+      </w:rPr>
+    </w:lvl>
+    <w:lvl w:ilvl="3" w:tplc="08090001" w:tentative="1">
+      <w:start w:val="1"/>
+      <w:numFmt w:val="bullet"/>
+      <w:lvlText w:val=""/>
+      <w:lvlJc w:val="left"/>
+      <w:pPr>
+        <w:ind w:left="2880" w:hanging="360"/>
+      </w:pPr>
+      <w:rPr>
+        <w:rFonts w:ascii="Symbol" w:hAnsi="Symbol" w:hint="default"/>
+      </w:rPr>
+    </w:lvl>
+    <w:lvl w:ilvl="4" w:tplc="08090003" w:tentative="1">
+      <w:start w:val="1"/>
+      <w:numFmt w:val="bullet"/>
+      <w:lvlText w:val="o"/>
+      <w:lvlJc w:val="left"/>
+      <w:pPr>
+        <w:ind w:left="3600" w:hanging="360"/>
+      </w:pPr>
+      <w:rPr>
+        <w:rFonts w:ascii="Courier New" w:hAnsi="Courier New" w:cs="Courier New" w:hint="default"/>
+      </w:rPr>
+    </w:lvl>
+    <w:lvl w:ilvl="5" w:tplc="08090005" w:tentative="1">
+      <w:start w:val="1"/>
+      <w:numFmt w:val="bullet"/>
+      <w:lvlText w:val=""/>
+      <w:lvlJc w:val="left"/>
+      <w:pPr>
+        <w:ind w:left="4320" w:hanging="360"/>
+      </w:pPr>
+      <w:rPr>
+        <w:rFonts w:ascii="Wingdings" w:hAnsi="Wingdings" w:hint="default"/>
+      </w:rPr>
+    </w:lvl>
+    <w:lvl w:ilvl="6" w:tplc="08090001" w:tentative="1">
+      <w:start w:val="1"/>
+      <w:numFmt w:val="bullet"/>
+      <w:lvlText w:val=""/>
+      <w:lvlJc w:val="left"/>
+      <w:pPr>
+        <w:ind w:left="5040" w:hanging="360"/>
+      </w:pPr>
+      <w:rPr>
+        <w:rFonts w:ascii="Symbol" w:hAnsi="Symbol" w:hint="default"/>
+      </w:rPr>
+    </w:lvl>
+    <w:lvl w:ilvl="7" w:tplc="08090003" w:tentative="1">
+      <w:start w:val="1"/>
+      <w:numFmt w:val="bullet"/>
+      <w:lvlText w:val="o"/>
+      <w:lvlJc w:val="left"/>
+      <w:pPr>
+        <w:ind w:left="5760" w:hanging="360"/>
+      </w:pPr>
+      <w:rPr>
+        <w:rFonts w:ascii="Courier New" w:hAnsi="Courier New" w:cs="Courier New" w:hint="default"/>
+      </w:rPr>
+    </w:lvl>
+    <w:lvl w:ilvl="8" w:tplc="08090005" w:tentative="1">
+      <w:start w:val="1"/>
+      <w:numFmt w:val="bullet"/>
+      <w:lvlText w:val=""/>
+      <w:lvlJc w:val="left"/>
+      <w:pPr>
+        <w:ind w:left="6480" w:hanging="360"/>
+      </w:pPr>
+      <w:rPr>
+        <w:rFonts w:ascii="Wingdings" w:hAnsi="Wingdings" w:hint="default"/>
+      </w:rPr>
+    </w:lvl>
+  </w:abstractNum>
+  <w:abstractNum w:abstractNumId="2" w15:restartNumberingAfterBreak="0">
     <w:nsid w:val="45E052AA"/>
     <w:multiLevelType w:val="hybridMultilevel"/>
     <w:tmpl w:val="0EECC0A4"/>
@@ -309,7 +717,7 @@
         <w:rFonts w:ascii="Symbol" w:hAnsi="Symbol" w:hint="default"/>
       </w:rPr>
     </w:lvl>
-    <w:lvl w:ilvl="1" w:tplc="04190003" w:tentative="1">
+    <w:lvl w:ilvl="1" w:tplc="04190003">
       <w:start w:val="1"/>
       <w:numFmt w:val="bullet"/>
       <w:lvlText w:val="o"/>
@@ -394,6 +802,120 @@
       </w:rPr>
     </w:lvl>
     <w:lvl w:ilvl="8" w:tplc="04190005" w:tentative="1">
+      <w:start w:val="1"/>
+      <w:numFmt w:val="bullet"/>
+      <w:lvlText w:val=""/>
+      <w:lvlJc w:val="left"/>
+      <w:pPr>
+        <w:ind w:left="6480" w:hanging="360"/>
+      </w:pPr>
+      <w:rPr>
+        <w:rFonts w:ascii="Wingdings" w:hAnsi="Wingdings" w:hint="default"/>
+      </w:rPr>
+    </w:lvl>
+  </w:abstractNum>
+  <w:abstractNum w:abstractNumId="3" w15:restartNumberingAfterBreak="0">
+    <w:nsid w:val="5F9E6BB8"/>
+    <w:multiLevelType w:val="multilevel"/>
+    <w:tmpl w:val="3E246CB6"/>
+    <w:styleLink w:val="CurrentList1"/>
+    <w:lvl w:ilvl="0">
+      <w:start w:val="1"/>
+      <w:numFmt w:val="bullet"/>
+      <w:lvlText w:val=""/>
+      <w:lvlJc w:val="left"/>
+      <w:pPr>
+        <w:ind w:left="720" w:hanging="360"/>
+      </w:pPr>
+      <w:rPr>
+        <w:rFonts w:ascii="Symbol" w:hAnsi="Symbol" w:hint="default"/>
+      </w:rPr>
+    </w:lvl>
+    <w:lvl w:ilvl="1">
+      <w:start w:val="1"/>
+      <w:numFmt w:val="bullet"/>
+      <w:lvlText w:val="o"/>
+      <w:lvlJc w:val="left"/>
+      <w:pPr>
+        <w:ind w:left="1440" w:hanging="360"/>
+      </w:pPr>
+      <w:rPr>
+        <w:rFonts w:ascii="Courier New" w:hAnsi="Courier New" w:cs="Courier New" w:hint="default"/>
+      </w:rPr>
+    </w:lvl>
+    <w:lvl w:ilvl="2">
+      <w:start w:val="1"/>
+      <w:numFmt w:val="bullet"/>
+      <w:lvlText w:val=""/>
+      <w:lvlJc w:val="left"/>
+      <w:pPr>
+        <w:ind w:left="2160" w:hanging="360"/>
+      </w:pPr>
+      <w:rPr>
+        <w:rFonts w:ascii="Wingdings" w:hAnsi="Wingdings" w:hint="default"/>
+      </w:rPr>
+    </w:lvl>
+    <w:lvl w:ilvl="3">
+      <w:start w:val="1"/>
+      <w:numFmt w:val="bullet"/>
+      <w:lvlText w:val=""/>
+      <w:lvlJc w:val="left"/>
+      <w:pPr>
+        <w:ind w:left="2880" w:hanging="360"/>
+      </w:pPr>
+      <w:rPr>
+        <w:rFonts w:ascii="Symbol" w:hAnsi="Symbol" w:hint="default"/>
+      </w:rPr>
+    </w:lvl>
+    <w:lvl w:ilvl="4">
+      <w:start w:val="1"/>
+      <w:numFmt w:val="bullet"/>
+      <w:lvlText w:val="o"/>
+      <w:lvlJc w:val="left"/>
+      <w:pPr>
+        <w:ind w:left="3600" w:hanging="360"/>
+      </w:pPr>
+      <w:rPr>
+        <w:rFonts w:ascii="Courier New" w:hAnsi="Courier New" w:cs="Courier New" w:hint="default"/>
+      </w:rPr>
+    </w:lvl>
+    <w:lvl w:ilvl="5">
+      <w:start w:val="1"/>
+      <w:numFmt w:val="bullet"/>
+      <w:lvlText w:val=""/>
+      <w:lvlJc w:val="left"/>
+      <w:pPr>
+        <w:ind w:left="4320" w:hanging="360"/>
+      </w:pPr>
+      <w:rPr>
+        <w:rFonts w:ascii="Wingdings" w:hAnsi="Wingdings" w:hint="default"/>
+      </w:rPr>
+    </w:lvl>
+    <w:lvl w:ilvl="6">
+      <w:start w:val="1"/>
+      <w:numFmt w:val="bullet"/>
+      <w:lvlText w:val=""/>
+      <w:lvlJc w:val="left"/>
+      <w:pPr>
+        <w:ind w:left="5040" w:hanging="360"/>
+      </w:pPr>
+      <w:rPr>
+        <w:rFonts w:ascii="Symbol" w:hAnsi="Symbol" w:hint="default"/>
+      </w:rPr>
+    </w:lvl>
+    <w:lvl w:ilvl="7">
+      <w:start w:val="1"/>
+      <w:numFmt w:val="bullet"/>
+      <w:lvlText w:val="o"/>
+      <w:lvlJc w:val="left"/>
+      <w:pPr>
+        <w:ind w:left="5760" w:hanging="360"/>
+      </w:pPr>
+      <w:rPr>
+        <w:rFonts w:ascii="Courier New" w:hAnsi="Courier New" w:cs="Courier New" w:hint="default"/>
+      </w:rPr>
+    </w:lvl>
+    <w:lvl w:ilvl="8">
       <w:start w:val="1"/>
       <w:numFmt w:val="bullet"/>
       <w:lvlText w:val=""/>
@@ -407,9 +929,26 @@
     </w:lvl>
   </w:abstractNum>
   <w:num w:numId="1" w16cid:durableId="224536616">
+    <w:abstractNumId w:val="2"/>
+  </w:num>
+  <w:num w:numId="2" w16cid:durableId="1643347010">
+    <w:abstractNumId w:val="1"/>
+  </w:num>
+  <w:num w:numId="3" w16cid:durableId="821969733">
+    <w:abstractNumId w:val="3"/>
+  </w:num>
+  <w:num w:numId="4" w16cid:durableId="1139613405">
     <w:abstractNumId w:val="0"/>
   </w:num>
 </w:numbering>
+</file>
+
+<file path=word/people.xml><?xml version="1.0" encoding="utf-8"?>
+<w15:people xmlns:wpc="http://schemas.microsoft.com/office/word/2010/wordprocessingCanvas" xmlns:cx="http://schemas.microsoft.com/office/drawing/2014/chartex" xmlns:cx1="http://schemas.microsoft.com/office/drawing/2015/9/8/chartex" xmlns:cx2="http://schemas.microsoft.com/office/drawing/2015/10/21/chartex" xmlns:cx3="http://schemas.microsoft.com/office/drawing/2016/5/9/chartex" xmlns:cx4="http://schemas.microsoft.com/office/drawing/2016/5/10/chartex" xmlns:cx5="http://schemas.microsoft.com/office/drawing/2016/5/11/chartex" xmlns:cx6="http://schemas.microsoft.com/office/drawing/2016/5/12/chartex" xmlns:cx7="http://schemas.microsoft.com/office/drawing/2016/5/13/chartex" xmlns:cx8="http://schemas.microsoft.com/office/drawing/2016/5/14/chartex" xmlns:mc="http://schemas.openxmlformats.org/markup-compatibility/2006" xmlns:aink="http://schemas.microsoft.com/office/drawing/2016/ink" xmlns:am3d="http://schemas.microsoft.com/office/drawing/2017/model3d" xmlns:o="urn:schemas-microsoft-com:office:office" xmlns:oel="http://schemas.microsoft.com/office/2019/extlst" xmlns:r="http://schemas.openxmlformats.org/officeDocument/2006/relationships" xmlns:m="http://schemas.openxmlformats.org/officeDocument/2006/math" xmlns:v="urn:schemas-microsoft-com:vml" xmlns:wp14="http://schemas.microsoft.com/office/word/2010/wordprocessingDrawing" xmlns:wp="http://schemas.openxmlformats.org/drawingml/2006/wordprocessingDrawing" xmlns:w10="urn:schemas-microsoft-com:office:word" xmlns:w="http://schemas.openxmlformats.org/wordprocessingml/2006/main" xmlns:w14="http://schemas.microsoft.com/office/word/2010/wordml" xmlns:w15="http://schemas.microsoft.com/office/word/2012/wordml" xmlns:w16cex="http://schemas.microsoft.com/office/word/2018/wordml/cex" xmlns:w16cid="http://schemas.microsoft.com/office/word/2016/wordml/cid" xmlns:w16="http://schemas.microsoft.com/office/word/2018/wordml" xmlns:w16sdtdh="http://schemas.microsoft.com/office/word/2020/wordml/sdtdatahash" xmlns:w16se="http://schemas.microsoft.com/office/word/2015/wordml/symex" xmlns:wpg="http://schemas.microsoft.com/office/word/2010/wordprocessingGroup" xmlns:wpi="http://schemas.microsoft.com/office/word/2010/wordprocessingInk" xmlns:wne="http://schemas.microsoft.com/office/word/2006/wordml" xmlns:wps="http://schemas.microsoft.com/office/word/2010/wordprocessingShape" mc:Ignorable="w14 w15 w16se w16cid w16 w16cex w16sdtdh wp14">
+  <w15:person w15:author="Alexander Vedernikov">
+    <w15:presenceInfo w15:providerId="AD" w15:userId="S::alexander.vedernikov@viableone.com::1d4d446e-7277-4963-9709-a3b29fdc744b"/>
+  </w15:person>
+</w15:people>
 </file>
 
 <file path=word/styles.xml><?xml version="1.0" encoding="utf-8"?>
@@ -862,6 +1401,83 @@
       <w:contextualSpacing/>
     </w:pPr>
   </w:style>
+  <w:style w:type="numbering" w:customStyle="1" w:styleId="CurrentList1">
+    <w:name w:val="Current List1"/>
+    <w:uiPriority w:val="99"/>
+    <w:rsid w:val="005764A7"/>
+    <w:pPr>
+      <w:numPr>
+        <w:numId w:val="3"/>
+      </w:numPr>
+    </w:pPr>
+  </w:style>
+  <w:style w:type="character" w:styleId="CommentReference">
+    <w:name w:val="annotation reference"/>
+    <w:basedOn w:val="DefaultParagraphFont"/>
+    <w:uiPriority w:val="99"/>
+    <w:semiHidden/>
+    <w:unhideWhenUsed/>
+    <w:rsid w:val="005764A7"/>
+    <w:rPr>
+      <w:sz w:val="16"/>
+      <w:szCs w:val="16"/>
+    </w:rPr>
+  </w:style>
+  <w:style w:type="paragraph" w:styleId="CommentText">
+    <w:name w:val="annotation text"/>
+    <w:basedOn w:val="Normal"/>
+    <w:link w:val="CommentTextChar"/>
+    <w:uiPriority w:val="99"/>
+    <w:semiHidden/>
+    <w:unhideWhenUsed/>
+    <w:rsid w:val="005764A7"/>
+    <w:rPr>
+      <w:sz w:val="20"/>
+      <w:szCs w:val="20"/>
+    </w:rPr>
+  </w:style>
+  <w:style w:type="character" w:customStyle="1" w:styleId="CommentTextChar">
+    <w:name w:val="Comment Text Char"/>
+    <w:basedOn w:val="DefaultParagraphFont"/>
+    <w:link w:val="CommentText"/>
+    <w:uiPriority w:val="99"/>
+    <w:semiHidden/>
+    <w:rsid w:val="005764A7"/>
+    <w:rPr>
+      <w:rFonts w:ascii="Times New Roman" w:hAnsi="Times New Roman"/>
+      <w:sz w:val="20"/>
+      <w:szCs w:val="20"/>
+    </w:rPr>
+  </w:style>
+  <w:style w:type="paragraph" w:styleId="CommentSubject">
+    <w:name w:val="annotation subject"/>
+    <w:basedOn w:val="CommentText"/>
+    <w:next w:val="CommentText"/>
+    <w:link w:val="CommentSubjectChar"/>
+    <w:uiPriority w:val="99"/>
+    <w:semiHidden/>
+    <w:unhideWhenUsed/>
+    <w:rsid w:val="005764A7"/>
+    <w:rPr>
+      <w:b/>
+      <w:bCs/>
+    </w:rPr>
+  </w:style>
+  <w:style w:type="character" w:customStyle="1" w:styleId="CommentSubjectChar">
+    <w:name w:val="Comment Subject Char"/>
+    <w:basedOn w:val="CommentTextChar"/>
+    <w:link w:val="CommentSubject"/>
+    <w:uiPriority w:val="99"/>
+    <w:semiHidden/>
+    <w:rsid w:val="005764A7"/>
+    <w:rPr>
+      <w:rFonts w:ascii="Times New Roman" w:hAnsi="Times New Roman"/>
+      <w:b/>
+      <w:bCs/>
+      <w:sz w:val="20"/>
+      <w:szCs w:val="20"/>
+    </w:rPr>
+  </w:style>
 </w:styles>
 </file>
 

</xml_diff>